<commit_message>
Added demo, system implementation, BKT algorithm implementation, meeting minutes
</commit_message>
<xml_diff>
--- a/Meeting Minutes/Adaptive Learning Tool Meeting Notes.docx
+++ b/Meeting Minutes/Adaptive Learning Tool Meeting Notes.docx
@@ -69,6 +69,7 @@
           <w14:ligatures w14:val="none"/>
         </w:rPr>
       </w:pPr>
+      <w:proofErr w:type="gramStart"/>
       <w:r>
         <w:rPr>
           <w:rFonts w:ascii="Times New Roman" w:eastAsia="Times New Roman" w:hAnsi="Symbol" w:cs="Times New Roman"/>
@@ -97,48 +98,9 @@
           <w:lang w:eastAsia="en-IN"/>
           <w14:ligatures w14:val="none"/>
         </w:rPr>
-        <w:t>user_id</w:t>
-      </w:r>
-      <w:proofErr w:type="spellEnd"/>
-      <w:r>
-        <w:rPr>
-          <w:rFonts w:ascii="Times New Roman" w:eastAsia="Times New Roman" w:hAnsi="Times New Roman" w:cs="Times New Roman"/>
-          <w:kern w:val="0"/>
-          <w:lang w:eastAsia="en-IN"/>
-          <w14:ligatures w14:val="none"/>
-        </w:rPr>
-        <w:t>: The unique identifier for each user.</w:t>
-      </w:r>
-    </w:p>
-    <w:p>
-      <w:pPr>
-        <w:spacing w:after="0" w:line="240" w:lineRule="auto"/>
-        <w:rPr>
-          <w:rFonts w:ascii="Times New Roman" w:eastAsia="Times New Roman" w:hAnsi="Times New Roman" w:cs="Times New Roman"/>
-          <w:kern w:val="0"/>
-          <w:lang w:eastAsia="en-IN"/>
-          <w14:ligatures w14:val="none"/>
-        </w:rPr>
-      </w:pPr>
-      <w:r>
-        <w:rPr>
-          <w:rFonts w:ascii="Times New Roman" w:eastAsia="Times New Roman" w:hAnsi="Symbol" w:cs="Times New Roman"/>
-          <w:kern w:val="0"/>
-          <w:lang w:eastAsia="en-IN"/>
-          <w14:ligatures w14:val="none"/>
-        </w:rPr>
-        <w:t></w:t>
-      </w:r>
-      <w:r>
-        <w:rPr>
-          <w:rFonts w:ascii="Times New Roman" w:eastAsia="Times New Roman" w:hAnsi="Times New Roman" w:cs="Times New Roman"/>
-          <w:kern w:val="0"/>
-          <w:lang w:eastAsia="en-IN"/>
-          <w14:ligatures w14:val="none"/>
-        </w:rPr>
-        <w:t xml:space="preserve">  </w:t>
-      </w:r>
-      <w:proofErr w:type="spellStart"/>
+        <w:t>user</w:t>
+      </w:r>
+      <w:proofErr w:type="gramEnd"/>
       <w:r>
         <w:rPr>
           <w:rFonts w:ascii="Times New Roman" w:eastAsia="Times New Roman" w:hAnsi="Times New Roman" w:cs="Times New Roman"/>
@@ -148,7 +110,7 @@
           <w:lang w:eastAsia="en-IN"/>
           <w14:ligatures w14:val="none"/>
         </w:rPr>
-        <w:t>skill_name</w:t>
+        <w:t>_id</w:t>
       </w:r>
       <w:proofErr w:type="spellEnd"/>
       <w:r>
@@ -158,7 +120,7 @@
           <w:lang w:eastAsia="en-IN"/>
           <w14:ligatures w14:val="none"/>
         </w:rPr>
-        <w:t>: The concept or skill being tested (e.g., 'concept1', 'concept2').</w:t>
+        <w:t>: The unique identifier for each user.</w:t>
       </w:r>
     </w:p>
     <w:p>
@@ -171,6 +133,7 @@
           <w14:ligatures w14:val="none"/>
         </w:rPr>
       </w:pPr>
+      <w:proofErr w:type="gramStart"/>
       <w:r>
         <w:rPr>
           <w:rFonts w:ascii="Times New Roman" w:eastAsia="Times New Roman" w:hAnsi="Symbol" w:cs="Times New Roman"/>
@@ -189,6 +152,7 @@
         </w:rPr>
         <w:t xml:space="preserve">  </w:t>
       </w:r>
+      <w:proofErr w:type="spellStart"/>
       <w:r>
         <w:rPr>
           <w:rFonts w:ascii="Times New Roman" w:eastAsia="Times New Roman" w:hAnsi="Times New Roman" w:cs="Times New Roman"/>
@@ -198,46 +162,9 @@
           <w:lang w:eastAsia="en-IN"/>
           <w14:ligatures w14:val="none"/>
         </w:rPr>
-        <w:t>correct</w:t>
-      </w:r>
-      <w:r>
-        <w:rPr>
-          <w:rFonts w:ascii="Times New Roman" w:eastAsia="Times New Roman" w:hAnsi="Times New Roman" w:cs="Times New Roman"/>
-          <w:kern w:val="0"/>
-          <w:lang w:eastAsia="en-IN"/>
-          <w14:ligatures w14:val="none"/>
-        </w:rPr>
-        <w:t>: Indicates whether the user's answer was correct (1) or incorrect (0).</w:t>
-      </w:r>
-    </w:p>
-    <w:p>
-      <w:pPr>
-        <w:spacing w:after="0" w:line="240" w:lineRule="auto"/>
-        <w:rPr>
-          <w:rFonts w:ascii="Times New Roman" w:eastAsia="Times New Roman" w:hAnsi="Times New Roman" w:cs="Times New Roman"/>
-          <w:kern w:val="0"/>
-          <w:lang w:eastAsia="en-IN"/>
-          <w14:ligatures w14:val="none"/>
-        </w:rPr>
-      </w:pPr>
-      <w:r>
-        <w:rPr>
-          <w:rFonts w:ascii="Times New Roman" w:eastAsia="Times New Roman" w:hAnsi="Symbol" w:cs="Times New Roman"/>
-          <w:kern w:val="0"/>
-          <w:lang w:eastAsia="en-IN"/>
-          <w14:ligatures w14:val="none"/>
-        </w:rPr>
-        <w:t></w:t>
-      </w:r>
-      <w:r>
-        <w:rPr>
-          <w:rFonts w:ascii="Times New Roman" w:eastAsia="Times New Roman" w:hAnsi="Times New Roman" w:cs="Times New Roman"/>
-          <w:kern w:val="0"/>
-          <w:lang w:eastAsia="en-IN"/>
-          <w14:ligatures w14:val="none"/>
-        </w:rPr>
-        <w:t xml:space="preserve">  </w:t>
-      </w:r>
+        <w:t>skill</w:t>
+      </w:r>
+      <w:proofErr w:type="gramEnd"/>
       <w:r>
         <w:rPr>
           <w:rFonts w:ascii="Times New Roman" w:eastAsia="Times New Roman" w:hAnsi="Times New Roman" w:cs="Times New Roman"/>
@@ -247,8 +174,9 @@
           <w:lang w:eastAsia="en-IN"/>
           <w14:ligatures w14:val="none"/>
         </w:rPr>
-        <w:t>timestamp</w:t>
-      </w:r>
+        <w:t>_name</w:t>
+      </w:r>
+      <w:proofErr w:type="spellEnd"/>
       <w:r>
         <w:rPr>
           <w:rFonts w:ascii="Times New Roman" w:eastAsia="Times New Roman" w:hAnsi="Times New Roman" w:cs="Times New Roman"/>
@@ -256,7 +184,7 @@
           <w:lang w:eastAsia="en-IN"/>
           <w14:ligatures w14:val="none"/>
         </w:rPr>
-        <w:t>: The time at which the response was given.</w:t>
+        <w:t>: The concept or skill being tested (e.g., 'concept1', 'concept2').</w:t>
       </w:r>
     </w:p>
     <w:p>
@@ -269,6 +197,7 @@
           <w14:ligatures w14:val="none"/>
         </w:rPr>
       </w:pPr>
+      <w:proofErr w:type="gramStart"/>
       <w:r>
         <w:rPr>
           <w:rFonts w:ascii="Times New Roman" w:eastAsia="Times New Roman" w:hAnsi="Symbol" w:cs="Times New Roman"/>
@@ -287,7 +216,6 @@
         </w:rPr>
         <w:t xml:space="preserve">  </w:t>
       </w:r>
-      <w:proofErr w:type="spellStart"/>
       <w:r>
         <w:rPr>
           <w:rFonts w:ascii="Times New Roman" w:eastAsia="Times New Roman" w:hAnsi="Times New Roman" w:cs="Times New Roman"/>
@@ -297,9 +225,9 @@
           <w:lang w:eastAsia="en-IN"/>
           <w14:ligatures w14:val="none"/>
         </w:rPr>
-        <w:t>correct_predictions</w:t>
-      </w:r>
-      <w:proofErr w:type="spellEnd"/>
+        <w:t>correct</w:t>
+      </w:r>
+      <w:proofErr w:type="gramEnd"/>
       <w:r>
         <w:rPr>
           <w:rFonts w:ascii="Times New Roman" w:eastAsia="Times New Roman" w:hAnsi="Times New Roman" w:cs="Times New Roman"/>
@@ -307,11 +235,12 @@
           <w:lang w:eastAsia="en-IN"/>
           <w14:ligatures w14:val="none"/>
         </w:rPr>
-        <w:t>: The predicted probability that the user's next response will be correct, given their current knowledge state.</w:t>
-      </w:r>
-    </w:p>
-    <w:p>
-      <w:pPr>
+        <w:t>: Indicates whether the user's answer was correct (1) or incorrect (0).</w:t>
+      </w:r>
+    </w:p>
+    <w:p>
+      <w:pPr>
+        <w:spacing w:after="0" w:line="240" w:lineRule="auto"/>
         <w:rPr>
           <w:rFonts w:ascii="Times New Roman" w:eastAsia="Times New Roman" w:hAnsi="Times New Roman" w:cs="Times New Roman"/>
           <w:kern w:val="0"/>
@@ -319,6 +248,7 @@
           <w14:ligatures w14:val="none"/>
         </w:rPr>
       </w:pPr>
+      <w:proofErr w:type="gramStart"/>
       <w:r>
         <w:rPr>
           <w:rFonts w:ascii="Times New Roman" w:eastAsia="Times New Roman" w:hAnsi="Symbol" w:cs="Times New Roman"/>
@@ -337,7 +267,6 @@
         </w:rPr>
         <w:t xml:space="preserve">  </w:t>
       </w:r>
-      <w:proofErr w:type="spellStart"/>
       <w:r>
         <w:rPr>
           <w:rFonts w:ascii="Times New Roman" w:eastAsia="Times New Roman" w:hAnsi="Times New Roman" w:cs="Times New Roman"/>
@@ -347,7 +276,134 @@
           <w:lang w:eastAsia="en-IN"/>
           <w14:ligatures w14:val="none"/>
         </w:rPr>
-        <w:t>state_predictions</w:t>
+        <w:t>timestamp</w:t>
+      </w:r>
+      <w:proofErr w:type="gramEnd"/>
+      <w:r>
+        <w:rPr>
+          <w:rFonts w:ascii="Times New Roman" w:eastAsia="Times New Roman" w:hAnsi="Times New Roman" w:cs="Times New Roman"/>
+          <w:kern w:val="0"/>
+          <w:lang w:eastAsia="en-IN"/>
+          <w14:ligatures w14:val="none"/>
+        </w:rPr>
+        <w:t>: The time at which the response was given.</w:t>
+      </w:r>
+    </w:p>
+    <w:p>
+      <w:pPr>
+        <w:spacing w:after="0" w:line="240" w:lineRule="auto"/>
+        <w:rPr>
+          <w:rFonts w:ascii="Times New Roman" w:eastAsia="Times New Roman" w:hAnsi="Times New Roman" w:cs="Times New Roman"/>
+          <w:kern w:val="0"/>
+          <w:lang w:eastAsia="en-IN"/>
+          <w14:ligatures w14:val="none"/>
+        </w:rPr>
+      </w:pPr>
+      <w:proofErr w:type="gramStart"/>
+      <w:r>
+        <w:rPr>
+          <w:rFonts w:ascii="Times New Roman" w:eastAsia="Times New Roman" w:hAnsi="Symbol" w:cs="Times New Roman"/>
+          <w:kern w:val="0"/>
+          <w:lang w:eastAsia="en-IN"/>
+          <w14:ligatures w14:val="none"/>
+        </w:rPr>
+        <w:t></w:t>
+      </w:r>
+      <w:r>
+        <w:rPr>
+          <w:rFonts w:ascii="Times New Roman" w:eastAsia="Times New Roman" w:hAnsi="Times New Roman" w:cs="Times New Roman"/>
+          <w:kern w:val="0"/>
+          <w:lang w:eastAsia="en-IN"/>
+          <w14:ligatures w14:val="none"/>
+        </w:rPr>
+        <w:t xml:space="preserve">  </w:t>
+      </w:r>
+      <w:proofErr w:type="spellStart"/>
+      <w:r>
+        <w:rPr>
+          <w:rFonts w:ascii="Times New Roman" w:eastAsia="Times New Roman" w:hAnsi="Times New Roman" w:cs="Times New Roman"/>
+          <w:b/>
+          <w:bCs/>
+          <w:kern w:val="0"/>
+          <w:lang w:eastAsia="en-IN"/>
+          <w14:ligatures w14:val="none"/>
+        </w:rPr>
+        <w:t>correct</w:t>
+      </w:r>
+      <w:proofErr w:type="gramEnd"/>
+      <w:r>
+        <w:rPr>
+          <w:rFonts w:ascii="Times New Roman" w:eastAsia="Times New Roman" w:hAnsi="Times New Roman" w:cs="Times New Roman"/>
+          <w:b/>
+          <w:bCs/>
+          <w:kern w:val="0"/>
+          <w:lang w:eastAsia="en-IN"/>
+          <w14:ligatures w14:val="none"/>
+        </w:rPr>
+        <w:t>_predictions</w:t>
+      </w:r>
+      <w:proofErr w:type="spellEnd"/>
+      <w:r>
+        <w:rPr>
+          <w:rFonts w:ascii="Times New Roman" w:eastAsia="Times New Roman" w:hAnsi="Times New Roman" w:cs="Times New Roman"/>
+          <w:kern w:val="0"/>
+          <w:lang w:eastAsia="en-IN"/>
+          <w14:ligatures w14:val="none"/>
+        </w:rPr>
+        <w:t>: The predicted probability that the user's next response will be correct, given their current knowledge state.</w:t>
+      </w:r>
+    </w:p>
+    <w:p>
+      <w:pPr>
+        <w:rPr>
+          <w:rFonts w:ascii="Times New Roman" w:eastAsia="Times New Roman" w:hAnsi="Times New Roman" w:cs="Times New Roman"/>
+          <w:kern w:val="0"/>
+          <w:lang w:eastAsia="en-IN"/>
+          <w14:ligatures w14:val="none"/>
+        </w:rPr>
+      </w:pPr>
+      <w:proofErr w:type="gramStart"/>
+      <w:r>
+        <w:rPr>
+          <w:rFonts w:ascii="Times New Roman" w:eastAsia="Times New Roman" w:hAnsi="Symbol" w:cs="Times New Roman"/>
+          <w:kern w:val="0"/>
+          <w:lang w:eastAsia="en-IN"/>
+          <w14:ligatures w14:val="none"/>
+        </w:rPr>
+        <w:t></w:t>
+      </w:r>
+      <w:r>
+        <w:rPr>
+          <w:rFonts w:ascii="Times New Roman" w:eastAsia="Times New Roman" w:hAnsi="Times New Roman" w:cs="Times New Roman"/>
+          <w:kern w:val="0"/>
+          <w:lang w:eastAsia="en-IN"/>
+          <w14:ligatures w14:val="none"/>
+        </w:rPr>
+        <w:t xml:space="preserve">  </w:t>
+      </w:r>
+      <w:proofErr w:type="spellStart"/>
+      <w:r>
+        <w:rPr>
+          <w:rFonts w:ascii="Times New Roman" w:eastAsia="Times New Roman" w:hAnsi="Times New Roman" w:cs="Times New Roman"/>
+          <w:b/>
+          <w:bCs/>
+          <w:kern w:val="0"/>
+          <w:lang w:eastAsia="en-IN"/>
+          <w14:ligatures w14:val="none"/>
+        </w:rPr>
+        <w:t>state</w:t>
+      </w:r>
+      <w:proofErr w:type="gramEnd"/>
+      <w:r>
+        <w:rPr>
+          <w:rFonts w:ascii="Times New Roman" w:eastAsia="Times New Roman" w:hAnsi="Times New Roman" w:cs="Times New Roman"/>
+          <w:b/>
+          <w:bCs/>
+          <w:kern w:val="0"/>
+          <w:lang w:eastAsia="en-IN"/>
+          <w14:ligatures w14:val="none"/>
+        </w:rPr>
+        <w:t>_predictions</w:t>
       </w:r>
       <w:proofErr w:type="spellEnd"/>
       <w:r>
@@ -564,7 +620,19 @@
           <w:lang w:eastAsia="en-IN"/>
           <w14:ligatures w14:val="none"/>
         </w:rPr>
-        <w:t>skill_name</w:t>
+        <w:t>skill_</w:t>
+      </w:r>
+      <w:proofErr w:type="gramStart"/>
+      <w:r>
+        <w:rPr>
+          <w:rFonts w:ascii="Courier New" w:eastAsia="Times New Roman" w:hAnsi="Courier New" w:cs="Courier New"/>
+          <w:kern w:val="0"/>
+          <w:sz w:val="20"/>
+          <w:szCs w:val="20"/>
+          <w:lang w:eastAsia="en-IN"/>
+          <w14:ligatures w14:val="none"/>
+        </w:rPr>
+        <w:t>name</w:t>
       </w:r>
       <w:proofErr w:type="spellEnd"/>
       <w:r>
@@ -576,7 +644,19 @@
           <w:lang w:eastAsia="en-IN"/>
           <w14:ligatures w14:val="none"/>
         </w:rPr>
-        <w:t xml:space="preserve">  correct           timestamp  </w:t>
+        <w:t xml:space="preserve">  correct</w:t>
+      </w:r>
+      <w:proofErr w:type="gramEnd"/>
+      <w:r>
+        <w:rPr>
+          <w:rFonts w:ascii="Courier New" w:eastAsia="Times New Roman" w:hAnsi="Courier New" w:cs="Courier New"/>
+          <w:kern w:val="0"/>
+          <w:sz w:val="20"/>
+          <w:szCs w:val="20"/>
+          <w:lang w:eastAsia="en-IN"/>
+          <w14:ligatures w14:val="none"/>
+        </w:rPr>
+        <w:t xml:space="preserve">           timestamp  </w:t>
       </w:r>
       <w:proofErr w:type="spellStart"/>
       <w:r>
@@ -1600,11 +1680,19 @@
       </w:r>
       <w:proofErr w:type="spellStart"/>
       <w:r>
-        <w:t>skill_name</w:t>
+        <w:t>skill_</w:t>
+      </w:r>
+      <w:proofErr w:type="gramStart"/>
+      <w:r>
+        <w:t>name</w:t>
       </w:r>
       <w:proofErr w:type="spellEnd"/>
       <w:r>
-        <w:t xml:space="preserve">  correct  </w:t>
+        <w:t xml:space="preserve">  correct</w:t>
+      </w:r>
+      <w:proofErr w:type="gramEnd"/>
+      <w:r>
+        <w:t xml:space="preserve">  </w:t>
       </w:r>
       <w:proofErr w:type="spellStart"/>
       <w:r>
@@ -1926,16 +2014,7 @@
     </w:p>
     <w:p>
       <w:r>
-        <w:t xml:space="preserve">1. How many students we </w:t>
-      </w:r>
-      <w:r>
-        <w:t>should</w:t>
-      </w:r>
-      <w:r>
-        <w:t xml:space="preserve"> </w:t>
-      </w:r>
-      <w:r>
-        <w:t>consider?</w:t>
+        <w:t>1. How many students we should consider?</w:t>
       </w:r>
     </w:p>
     <w:p>
@@ -1954,18 +2033,12 @@
     </w:p>
     <w:p>
       <w:r>
-        <w:t xml:space="preserve">2. Total number of </w:t>
-      </w:r>
-      <w:r>
-        <w:t>concepts?</w:t>
-      </w:r>
-    </w:p>
-    <w:p>
-      <w:r>
-        <w:t xml:space="preserve">3. Total </w:t>
-      </w:r>
-      <w:r>
-        <w:t>misconceptions</w:t>
+        <w:t>2. Total number of concepts?</w:t>
+      </w:r>
+    </w:p>
+    <w:p>
+      <w:r>
+        <w:t>3. Total misconceptions</w:t>
       </w:r>
     </w:p>
     <w:p/>
@@ -1976,8 +2049,13 @@
       <w:r>
         <w:t>12, I</w:t>
       </w:r>
-      <w:r>
-        <w:t>13,I14,I15,I16 |I17 I18 |I19 , I20 , I21, I22,I23,I24,I25,I26</w:t>
+      <w:proofErr w:type="gramStart"/>
+      <w:r>
+        <w:t>13,I</w:t>
+      </w:r>
+      <w:proofErr w:type="gramEnd"/>
+      <w:r>
+        <w:t>14,I15,I16 |I17 I18 |I19 , I20 , I21, I22,I23,I24,I25,I26</w:t>
       </w:r>
     </w:p>
     <w:p/>
@@ -1989,7 +2067,15 @@
         <w:spacing w:after="0"/>
       </w:pPr>
       <w:r>
-        <w:t>C1 : Nature of heat (Students’ conceptions of heat)</w:t>
+        <w:t>C</w:t>
+      </w:r>
+      <w:proofErr w:type="gramStart"/>
+      <w:r>
+        <w:t>1 :</w:t>
+      </w:r>
+      <w:proofErr w:type="gramEnd"/>
+      <w:r>
+        <w:t xml:space="preserve"> Nature of heat (Students’ conceptions of heat)</w:t>
       </w:r>
     </w:p>
     <w:p>
@@ -2012,7 +2098,15 @@
         <w:spacing w:after="0"/>
       </w:pPr>
       <w:r>
-        <w:t xml:space="preserve">C2 : Nature of Temperature( Students’ conceptions of temperature) </w:t>
+        <w:t>C</w:t>
+      </w:r>
+      <w:proofErr w:type="gramStart"/>
+      <w:r>
+        <w:t>2 :</w:t>
+      </w:r>
+      <w:proofErr w:type="gramEnd"/>
+      <w:r>
+        <w:t xml:space="preserve"> Nature of Temperature( Students’ conceptions of temperature) </w:t>
       </w:r>
     </w:p>
     <w:p>
@@ -2034,7 +2128,15 @@
         <w:spacing w:after="0"/>
       </w:pPr>
       <w:r>
-        <w:t>C4 : Heat transfer (Students’ conceptions about heat transfer and temperature change)</w:t>
+        <w:t>C</w:t>
+      </w:r>
+      <w:proofErr w:type="gramStart"/>
+      <w:r>
+        <w:t>4 :</w:t>
+      </w:r>
+      <w:proofErr w:type="gramEnd"/>
+      <w:r>
+        <w:t xml:space="preserve"> Heat transfer (Students’ conceptions about heat transfer and temperature change)</w:t>
       </w:r>
     </w:p>
     <w:p>
@@ -2047,7 +2149,15 @@
         <w:spacing w:after="0"/>
       </w:pPr>
       <w:r>
-        <w:t>C5 : Status of objects (Students' conceptions about “thermal properties” of materials.)</w:t>
+        <w:t>C</w:t>
+      </w:r>
+      <w:proofErr w:type="gramStart"/>
+      <w:r>
+        <w:t>5 :</w:t>
+      </w:r>
+      <w:proofErr w:type="gramEnd"/>
+      <w:r>
+        <w:t xml:space="preserve"> Status of objects (Students' conceptions about “thermal properties” of materials.)</w:t>
       </w:r>
     </w:p>
     <w:p>
@@ -2075,8 +2185,13 @@
         <w:t xml:space="preserve">    '</w:t>
       </w:r>
       <w:proofErr w:type="spellStart"/>
-      <w:r>
-        <w:t>user_id</w:t>
+      <w:proofErr w:type="gramStart"/>
+      <w:r>
+        <w:t>user</w:t>
+      </w:r>
+      <w:proofErr w:type="gramEnd"/>
+      <w:r>
+        <w:t>_id</w:t>
       </w:r>
       <w:proofErr w:type="spellEnd"/>
       <w:r>
@@ -2088,8 +2203,13 @@
         <w:t xml:space="preserve">    '</w:t>
       </w:r>
       <w:proofErr w:type="spellStart"/>
-      <w:r>
-        <w:t>skill_name</w:t>
+      <w:proofErr w:type="gramStart"/>
+      <w:r>
+        <w:t>skill</w:t>
+      </w:r>
+      <w:proofErr w:type="gramEnd"/>
+      <w:r>
+        <w:t>_name</w:t>
       </w:r>
       <w:proofErr w:type="spellEnd"/>
       <w:r>
@@ -2294,7 +2414,15 @@
         </w:numPr>
       </w:pPr>
       <w:r>
-        <w:t xml:space="preserve">Adaptive Phys : System Design </w:t>
+        <w:t xml:space="preserve">Adaptive </w:t>
+      </w:r>
+      <w:proofErr w:type="gramStart"/>
+      <w:r>
+        <w:t>Phys :</w:t>
+      </w:r>
+      <w:proofErr w:type="gramEnd"/>
+      <w:r>
+        <w:t xml:space="preserve"> System Design </w:t>
       </w:r>
       <w:r>
         <w:t xml:space="preserve">+ Algorithm </w:t>
@@ -2305,10 +2433,36 @@
         <w:t>Padmaja to focus on system design part.</w:t>
       </w:r>
     </w:p>
-    <w:p>
-      <w:r>
-        <w:lastRenderedPageBreak/>
+    <w:p/>
+    <w:p>
+      <w:r>
+        <w:t>===========================07/</w:t>
+      </w:r>
+      <w:r>
+        <w:t>29</w:t>
+      </w:r>
+      <w:r>
+        <w:t>/2024==================================</w:t>
+      </w:r>
+    </w:p>
+    <w:p/>
+    <w:p>
+      <w:r>
         <w:tab/>
+      </w:r>
+      <w:r>
+        <w:t>1.Rename Click here -&gt; Let’s Explore</w:t>
+      </w:r>
+    </w:p>
+    <w:p>
+      <w:r>
+        <w:tab/>
+        <w:t xml:space="preserve">2. Add all the misconceptions </w:t>
+      </w:r>
+    </w:p>
+    <w:p>
+      <w:r>
+        <w:t xml:space="preserve">              3. Add the follow up question screen to the system </w:t>
       </w:r>
     </w:p>
     <w:sectPr>

</xml_diff>